<commit_message>
did some null object checking
</commit_message>
<xml_diff>
--- a/Analysis and Design.docx
+++ b/Analysis and Design.docx
@@ -129,11 +129,309 @@
       </w:pPr>
     </w:p>
     <w:p>
-      <w:r>
-        <w:t>UML Diagram:</w:t>
+      <w:pPr>
+        <w:rPr>
+          <w:b/>
+          <w:sz w:val="24"/>
+        </w:rPr>
+      </w:pPr>
+      <w:r>
+        <w:rPr>
+          <w:b/>
+          <w:sz w:val="24"/>
+        </w:rPr>
+        <w:t>Main Driver Algorithm:</w:t>
+      </w:r>
+    </w:p>
+    <w:p>
+      <w:pPr>
+        <w:spacing w:line="240" w:lineRule="auto"/>
+      </w:pPr>
+      <w:r>
+        <w:t>Start a stopwatch</w:t>
+      </w:r>
+    </w:p>
+    <w:p>
+      <w:pPr>
+        <w:spacing w:line="240" w:lineRule="auto"/>
+      </w:pPr>
+      <w:r>
+        <w:t>Initialize ArrayList of five letter words by getting them from the file given to us on Canvas (file needs to be in src folder)</w:t>
+      </w:r>
+    </w:p>
+    <w:p>
+      <w:pPr>
+        <w:spacing w:line="240" w:lineRule="auto"/>
+      </w:pPr>
+      <w:r>
+        <w:t>Initialize a WordMap graph object from this list of</w:t>
+      </w:r>
+      <w:r>
+        <w:t xml:space="preserve"> words</w:t>
+      </w:r>
+    </w:p>
+    <w:p>
+      <w:pPr>
+        <w:spacing w:line="240" w:lineRule="auto"/>
+      </w:pPr>
+      <w:r>
+        <w:t xml:space="preserve">Initialize a WordLadderSolver object </w:t>
+      </w:r>
+      <w:r>
+        <w:t>from</w:t>
+      </w:r>
+      <w:r>
+        <w:t xml:space="preserve"> the word map graph</w:t>
+      </w:r>
+    </w:p>
+    <w:p>
+      <w:pPr>
+        <w:spacing w:line="240" w:lineRule="auto"/>
+      </w:pPr>
+      <w:r>
+        <w:t>Record the elapsed time</w:t>
+      </w:r>
+      <w:r>
+        <w:t xml:space="preserve"> using the stopwatch, and </w:t>
+      </w:r>
+      <w:r>
+        <w:t xml:space="preserve">then reset and </w:t>
       </w:r>
       <w:bookmarkStart w:id="0" w:name="_GoBack"/>
       <w:bookmarkEnd w:id="0"/>
+      <w:r>
+        <w:t>restart it</w:t>
+      </w:r>
+    </w:p>
+    <w:p>
+      <w:pPr>
+        <w:spacing w:line="240" w:lineRule="auto"/>
+      </w:pPr>
+      <w:r>
+        <w:t xml:space="preserve">Try to open the </w:t>
+      </w:r>
+      <w:r>
+        <w:t xml:space="preserve">input file specified in args </w:t>
+      </w:r>
+      <w:r>
+        <w:t>for reading</w:t>
+      </w:r>
+    </w:p>
+    <w:p>
+      <w:pPr>
+        <w:spacing w:line="240" w:lineRule="auto"/>
+      </w:pPr>
+      <w:r>
+        <w:t xml:space="preserve">If there’s an error </w:t>
+      </w:r>
+      <w:r>
+        <w:t>reading the</w:t>
+      </w:r>
+      <w:r>
+        <w:t xml:space="preserve"> file, print a message explaining the error and exit.</w:t>
+      </w:r>
+    </w:p>
+    <w:p>
+      <w:pPr>
+        <w:spacing w:line="240" w:lineRule="auto"/>
+      </w:pPr>
+      <w:r>
+        <w:t>Otherwise, r</w:t>
+      </w:r>
+      <w:r>
+        <w:t>ead through the</w:t>
+      </w:r>
+      <w:r>
+        <w:t xml:space="preserve"> input file </w:t>
+      </w:r>
+      <w:r>
+        <w:t>line-by-line</w:t>
+      </w:r>
+      <w:r>
+        <w:t xml:space="preserve"> and for each line:</w:t>
+      </w:r>
+    </w:p>
+    <w:p>
+      <w:pPr>
+        <w:spacing w:line="240" w:lineRule="auto"/>
+      </w:pPr>
+      <w:r>
+        <w:tab/>
+        <w:t>Try to:</w:t>
+      </w:r>
+    </w:p>
+    <w:p>
+      <w:pPr>
+        <w:spacing w:line="240" w:lineRule="auto"/>
+      </w:pPr>
+      <w:r>
+        <w:tab/>
+      </w:r>
+      <w:r>
+        <w:tab/>
+        <w:t xml:space="preserve">Parse the input line for start and end </w:t>
+      </w:r>
+      <w:r>
+        <w:t xml:space="preserve">five-letter </w:t>
+      </w:r>
+      <w:r>
+        <w:t>words</w:t>
+      </w:r>
+    </w:p>
+    <w:p>
+      <w:pPr>
+        <w:spacing w:line="240" w:lineRule="auto"/>
+      </w:pPr>
+      <w:r>
+        <w:tab/>
+      </w:r>
+      <w:r>
+        <w:tab/>
+      </w:r>
+      <w:r>
+        <w:t>Compute a word ladder from the start and end words using the WordLadderSolver</w:t>
+      </w:r>
+    </w:p>
+    <w:p>
+      <w:pPr>
+        <w:spacing w:line="240" w:lineRule="auto"/>
+        <w:ind w:left="1440" w:firstLine="720"/>
+      </w:pPr>
+      <w:r>
+        <w:t>object’s computeLadder(startWord, endWord) method</w:t>
+      </w:r>
+    </w:p>
+    <w:p>
+      <w:pPr>
+        <w:spacing w:line="240" w:lineRule="auto"/>
+      </w:pPr>
+      <w:r>
+        <w:tab/>
+      </w:r>
+      <w:r>
+        <w:tab/>
+        <w:t xml:space="preserve">Check if the result is a correct word ladder using </w:t>
+      </w:r>
+      <w:r>
+        <w:t xml:space="preserve">the </w:t>
+      </w:r>
+      <w:r>
+        <w:t>WordLadderSolve</w:t>
+      </w:r>
+      <w:r>
+        <w:t>r object’s</w:t>
+      </w:r>
+    </w:p>
+    <w:p>
+      <w:pPr>
+        <w:spacing w:line="240" w:lineRule="auto"/>
+        <w:ind w:left="1440" w:firstLine="720"/>
+      </w:pPr>
+      <w:r>
+        <w:t>validateResult(startWord, endWord, wordLadder) method</w:t>
+      </w:r>
+    </w:p>
+    <w:p>
+      <w:pPr>
+        <w:spacing w:line="240" w:lineRule="auto"/>
+      </w:pPr>
+      <w:r>
+        <w:tab/>
+      </w:r>
+      <w:r>
+        <w:tab/>
+        <w:t>Print a message showing the found word ladder and whether that word ladder is correct</w:t>
+      </w:r>
+    </w:p>
+    <w:p>
+      <w:pPr>
+        <w:spacing w:line="240" w:lineRule="auto"/>
+      </w:pPr>
+      <w:r>
+        <w:tab/>
+        <w:t>If there’s an InvalidInputException: (when the input words aren’t valid)</w:t>
+      </w:r>
+    </w:p>
+    <w:p>
+      <w:pPr>
+        <w:spacing w:line="240" w:lineRule="auto"/>
+      </w:pPr>
+      <w:r>
+        <w:tab/>
+      </w:r>
+      <w:r>
+        <w:tab/>
+        <w:t>Print a message explaining the invalid input</w:t>
+      </w:r>
+    </w:p>
+    <w:p>
+      <w:pPr>
+        <w:spacing w:line="240" w:lineRule="auto"/>
+      </w:pPr>
+      <w:r>
+        <w:tab/>
+        <w:t>If there’s a NoSuchLadderException: (when a ladder cannot be computed between two words)</w:t>
+      </w:r>
+    </w:p>
+    <w:p>
+      <w:pPr>
+        <w:spacing w:line="240" w:lineRule="auto"/>
+      </w:pPr>
+      <w:r>
+        <w:tab/>
+      </w:r>
+      <w:r>
+        <w:tab/>
+        <w:t>Print a message explaini</w:t>
+      </w:r>
+      <w:r>
+        <w:t>ng that a ladder cannot be computed</w:t>
+      </w:r>
+    </w:p>
+    <w:p>
+      <w:pPr>
+        <w:spacing w:line="240" w:lineRule="auto"/>
+      </w:pPr>
+      <w:r>
+        <w:t>Stop the stopwatch and record the elapsed time again</w:t>
+      </w:r>
+    </w:p>
+    <w:p>
+      <w:pPr>
+        <w:spacing w:line="240" w:lineRule="auto"/>
+      </w:pPr>
+      <w:r>
+        <w:t>Print a message showing the set-up and co</w:t>
+      </w:r>
+      <w:r>
+        <w:t>mputation times for the program</w:t>
+      </w:r>
+    </w:p>
+    <w:p/>
+    <w:p/>
+    <w:p/>
+    <w:p/>
+    <w:p/>
+    <w:p/>
+    <w:p/>
+    <w:p/>
+    <w:p/>
+    <w:p/>
+    <w:p>
+      <w:pPr>
+        <w:rPr>
+          <w:b/>
+          <w:sz w:val="24"/>
+        </w:rPr>
+      </w:pPr>
+      <w:r>
+        <w:rPr>
+          <w:b/>
+          <w:sz w:val="24"/>
+        </w:rPr>
+        <w:lastRenderedPageBreak/>
+        <w:t>UML Diagram:</w:t>
+      </w:r>
     </w:p>
     <w:p>
       <w:pPr>

</xml_diff>